<commit_message>
Updated formatting for formaledhyde and ethidium bromide SOPs
</commit_message>
<xml_diff>
--- a/Chemical_SOPs/ethidium_bromide_sop_6.12.23.docx
+++ b/Chemical_SOPs/ethidium_bromide_sop_6.12.23.docx
@@ -6143,8 +6143,12 @@
       </w:pPr>
     </w:p>
     <w:sectPr>
-      <w:headerReference w:type="default" r:id="rId19"/>
-      <w:footerReference w:type="default" r:id="rId20"/>
+      <w:headerReference w:type="even" r:id="rId19"/>
+      <w:headerReference w:type="default" r:id="rId20"/>
+      <w:footerReference w:type="even" r:id="rId21"/>
+      <w:footerReference w:type="default" r:id="rId22"/>
+      <w:headerReference w:type="first" r:id="rId23"/>
+      <w:footerReference w:type="first" r:id="rId24"/>
       <w:pgSz w:w="12240" w:h="15840"/>
       <w:pgMar w:top="1440" w:right="1440" w:bottom="1440" w:left="1440" w:header="432" w:footer="288" w:gutter="0"/>
       <w:pgBorders w:offsetFrom="page">
@@ -6190,6 +6194,16 @@
   <w:p>
     <w:pPr>
       <w:pStyle w:val="Footer"/>
+    </w:pPr>
+  </w:p>
+</w:ftr>
+</file>
+
+<file path=word/footer2.xml><?xml version="1.0" encoding="utf-8"?>
+<w:ftr xmlns:wpc="http://schemas.microsoft.com/office/word/2010/wordprocessingCanvas" xmlns:cx="http://schemas.microsoft.com/office/drawing/2014/chartex" xmlns:cx1="http://schemas.microsoft.com/office/drawing/2015/9/8/chartex" xmlns:cx2="http://schemas.microsoft.com/office/drawing/2015/10/21/chartex" xmlns:cx3="http://schemas.microsoft.com/office/drawing/2016/5/9/chartex" xmlns:cx4="http://schemas.microsoft.com/office/drawing/2016/5/10/chartex" xmlns:cx5="http://schemas.microsoft.com/office/drawing/2016/5/11/chartex" xmlns:cx6="http://schemas.microsoft.com/office/drawing/2016/5/12/chartex" xmlns:cx7="http://schemas.microsoft.com/office/drawing/2016/5/13/chartex" xmlns:cx8="http://schemas.microsoft.com/office/drawing/2016/5/14/chartex" xmlns:mc="http://schemas.openxmlformats.org/markup-compatibility/2006" xmlns:aink="http://schemas.microsoft.com/office/drawing/2016/ink" xmlns:am3d="http://schemas.microsoft.com/office/drawing/2017/model3d" xmlns:o="urn:schemas-microsoft-com:office:office" xmlns:oel="http://schemas.microsoft.com/office/2019/extlst" xmlns:r="http://schemas.openxmlformats.org/officeDocument/2006/relationships" xmlns:m="http://schemas.openxmlformats.org/officeDocument/2006/math" xmlns:v="urn:schemas-microsoft-com:vml" xmlns:wp14="http://schemas.microsoft.com/office/word/2010/wordprocessingDrawing" xmlns:wp="http://schemas.openxmlformats.org/drawingml/2006/wordprocessingDrawing" xmlns:w10="urn:schemas-microsoft-com:office:word" xmlns:w="http://schemas.openxmlformats.org/wordprocessingml/2006/main" xmlns:w14="http://schemas.microsoft.com/office/word/2010/wordml" xmlns:w15="http://schemas.microsoft.com/office/word/2012/wordml" xmlns:w16cex="http://schemas.microsoft.com/office/word/2018/wordml/cex" xmlns:w16cid="http://schemas.microsoft.com/office/word/2016/wordml/cid" xmlns:w16="http://schemas.microsoft.com/office/word/2018/wordml" xmlns:w16du="http://schemas.microsoft.com/office/word/2023/wordml/word16du" xmlns:w16sdtdh="http://schemas.microsoft.com/office/word/2020/wordml/sdtdatahash" xmlns:w16se="http://schemas.microsoft.com/office/word/2015/wordml/symex" xmlns:wpg="http://schemas.microsoft.com/office/word/2010/wordprocessingGroup" xmlns:wpi="http://schemas.microsoft.com/office/word/2010/wordprocessingInk" xmlns:wne="http://schemas.microsoft.com/office/word/2006/wordml" xmlns:wps="http://schemas.microsoft.com/office/word/2010/wordprocessingShape" mc:Ignorable="w14 w15 w16se w16cid w16 w16cex w16sdtdh wp14">
+  <w:p>
+    <w:pPr>
+      <w:pStyle w:val="Footer"/>
       <w:tabs>
         <w:tab w:val="left" w:pos="2370"/>
       </w:tabs>
@@ -6525,6 +6539,16 @@
       <w:tab/>
       <w:t xml:space="preserve"> </w:t>
     </w:r>
+  </w:p>
+</w:ftr>
+</file>
+
+<file path=word/footer3.xml><?xml version="1.0" encoding="utf-8"?>
+<w:ftr xmlns:wpc="http://schemas.microsoft.com/office/word/2010/wordprocessingCanvas" xmlns:cx="http://schemas.microsoft.com/office/drawing/2014/chartex" xmlns:cx1="http://schemas.microsoft.com/office/drawing/2015/9/8/chartex" xmlns:cx2="http://schemas.microsoft.com/office/drawing/2015/10/21/chartex" xmlns:cx3="http://schemas.microsoft.com/office/drawing/2016/5/9/chartex" xmlns:cx4="http://schemas.microsoft.com/office/drawing/2016/5/10/chartex" xmlns:cx5="http://schemas.microsoft.com/office/drawing/2016/5/11/chartex" xmlns:cx6="http://schemas.microsoft.com/office/drawing/2016/5/12/chartex" xmlns:cx7="http://schemas.microsoft.com/office/drawing/2016/5/13/chartex" xmlns:cx8="http://schemas.microsoft.com/office/drawing/2016/5/14/chartex" xmlns:mc="http://schemas.openxmlformats.org/markup-compatibility/2006" xmlns:aink="http://schemas.microsoft.com/office/drawing/2016/ink" xmlns:am3d="http://schemas.microsoft.com/office/drawing/2017/model3d" xmlns:o="urn:schemas-microsoft-com:office:office" xmlns:oel="http://schemas.microsoft.com/office/2019/extlst" xmlns:r="http://schemas.openxmlformats.org/officeDocument/2006/relationships" xmlns:m="http://schemas.openxmlformats.org/officeDocument/2006/math" xmlns:v="urn:schemas-microsoft-com:vml" xmlns:wp14="http://schemas.microsoft.com/office/word/2010/wordprocessingDrawing" xmlns:wp="http://schemas.openxmlformats.org/drawingml/2006/wordprocessingDrawing" xmlns:w10="urn:schemas-microsoft-com:office:word" xmlns:w="http://schemas.openxmlformats.org/wordprocessingml/2006/main" xmlns:w14="http://schemas.microsoft.com/office/word/2010/wordml" xmlns:w15="http://schemas.microsoft.com/office/word/2012/wordml" xmlns:w16cex="http://schemas.microsoft.com/office/word/2018/wordml/cex" xmlns:w16cid="http://schemas.microsoft.com/office/word/2016/wordml/cid" xmlns:w16="http://schemas.microsoft.com/office/word/2018/wordml" xmlns:w16du="http://schemas.microsoft.com/office/word/2023/wordml/word16du" xmlns:w16sdtdh="http://schemas.microsoft.com/office/word/2020/wordml/sdtdatahash" xmlns:w16se="http://schemas.microsoft.com/office/word/2015/wordml/symex" xmlns:wpg="http://schemas.microsoft.com/office/word/2010/wordprocessingGroup" xmlns:wpi="http://schemas.microsoft.com/office/word/2010/wordprocessingInk" xmlns:wne="http://schemas.microsoft.com/office/word/2006/wordml" xmlns:wps="http://schemas.microsoft.com/office/word/2010/wordprocessingShape" mc:Ignorable="w14 w15 w16se w16cid w16 w16cex w16sdtdh wp14">
+  <w:p>
+    <w:pPr>
+      <w:pStyle w:val="Footer"/>
+    </w:pPr>
   </w:p>
 </w:ftr>
 </file>
@@ -6555,6 +6579,16 @@
 </file>
 
 <file path=word/header1.xml><?xml version="1.0" encoding="utf-8"?>
+<w:hdr xmlns:wpc="http://schemas.microsoft.com/office/word/2010/wordprocessingCanvas" xmlns:cx="http://schemas.microsoft.com/office/drawing/2014/chartex" xmlns:cx1="http://schemas.microsoft.com/office/drawing/2015/9/8/chartex" xmlns:cx2="http://schemas.microsoft.com/office/drawing/2015/10/21/chartex" xmlns:cx3="http://schemas.microsoft.com/office/drawing/2016/5/9/chartex" xmlns:cx4="http://schemas.microsoft.com/office/drawing/2016/5/10/chartex" xmlns:cx5="http://schemas.microsoft.com/office/drawing/2016/5/11/chartex" xmlns:cx6="http://schemas.microsoft.com/office/drawing/2016/5/12/chartex" xmlns:cx7="http://schemas.microsoft.com/office/drawing/2016/5/13/chartex" xmlns:cx8="http://schemas.microsoft.com/office/drawing/2016/5/14/chartex" xmlns:mc="http://schemas.openxmlformats.org/markup-compatibility/2006" xmlns:aink="http://schemas.microsoft.com/office/drawing/2016/ink" xmlns:am3d="http://schemas.microsoft.com/office/drawing/2017/model3d" xmlns:o="urn:schemas-microsoft-com:office:office" xmlns:oel="http://schemas.microsoft.com/office/2019/extlst" xmlns:r="http://schemas.openxmlformats.org/officeDocument/2006/relationships" xmlns:m="http://schemas.openxmlformats.org/officeDocument/2006/math" xmlns:v="urn:schemas-microsoft-com:vml" xmlns:wp14="http://schemas.microsoft.com/office/word/2010/wordprocessingDrawing" xmlns:wp="http://schemas.openxmlformats.org/drawingml/2006/wordprocessingDrawing" xmlns:w10="urn:schemas-microsoft-com:office:word" xmlns:w="http://schemas.openxmlformats.org/wordprocessingml/2006/main" xmlns:w14="http://schemas.microsoft.com/office/word/2010/wordml" xmlns:w15="http://schemas.microsoft.com/office/word/2012/wordml" xmlns:w16cex="http://schemas.microsoft.com/office/word/2018/wordml/cex" xmlns:w16cid="http://schemas.microsoft.com/office/word/2016/wordml/cid" xmlns:w16="http://schemas.microsoft.com/office/word/2018/wordml" xmlns:w16du="http://schemas.microsoft.com/office/word/2023/wordml/word16du" xmlns:w16sdtdh="http://schemas.microsoft.com/office/word/2020/wordml/sdtdatahash" xmlns:w16se="http://schemas.microsoft.com/office/word/2015/wordml/symex" xmlns:wpg="http://schemas.microsoft.com/office/word/2010/wordprocessingGroup" xmlns:wpi="http://schemas.microsoft.com/office/word/2010/wordprocessingInk" xmlns:wne="http://schemas.microsoft.com/office/word/2006/wordml" xmlns:wps="http://schemas.microsoft.com/office/word/2010/wordprocessingShape" mc:Ignorable="w14 w15 w16se w16cid w16 w16cex w16sdtdh wp14">
+  <w:p>
+    <w:pPr>
+      <w:pStyle w:val="Header"/>
+    </w:pPr>
+  </w:p>
+</w:hdr>
+</file>
+
+<file path=word/header2.xml><?xml version="1.0" encoding="utf-8"?>
 <w:hdr xmlns:wpc="http://schemas.microsoft.com/office/word/2010/wordprocessingCanvas" xmlns:cx="http://schemas.microsoft.com/office/drawing/2014/chartex" xmlns:cx1="http://schemas.microsoft.com/office/drawing/2015/9/8/chartex" xmlns:cx2="http://schemas.microsoft.com/office/drawing/2015/10/21/chartex" xmlns:cx3="http://schemas.microsoft.com/office/drawing/2016/5/9/chartex" xmlns:cx4="http://schemas.microsoft.com/office/drawing/2016/5/10/chartex" xmlns:cx5="http://schemas.microsoft.com/office/drawing/2016/5/11/chartex" xmlns:cx6="http://schemas.microsoft.com/office/drawing/2016/5/12/chartex" xmlns:cx7="http://schemas.microsoft.com/office/drawing/2016/5/13/chartex" xmlns:cx8="http://schemas.microsoft.com/office/drawing/2016/5/14/chartex" xmlns:mc="http://schemas.openxmlformats.org/markup-compatibility/2006" xmlns:aink="http://schemas.microsoft.com/office/drawing/2016/ink" xmlns:am3d="http://schemas.microsoft.com/office/drawing/2017/model3d" xmlns:o="urn:schemas-microsoft-com:office:office" xmlns:oel="http://schemas.microsoft.com/office/2019/extlst" xmlns:r="http://schemas.openxmlformats.org/officeDocument/2006/relationships" xmlns:m="http://schemas.openxmlformats.org/officeDocument/2006/math" xmlns:v="urn:schemas-microsoft-com:vml" xmlns:wp14="http://schemas.microsoft.com/office/word/2010/wordprocessingDrawing" xmlns:wp="http://schemas.openxmlformats.org/drawingml/2006/wordprocessingDrawing" xmlns:w10="urn:schemas-microsoft-com:office:word" xmlns:w="http://schemas.openxmlformats.org/wordprocessingml/2006/main" xmlns:w14="http://schemas.microsoft.com/office/word/2010/wordml" xmlns:w15="http://schemas.microsoft.com/office/word/2012/wordml" xmlns:w16cex="http://schemas.microsoft.com/office/word/2018/wordml/cex" xmlns:w16cid="http://schemas.microsoft.com/office/word/2016/wordml/cid" xmlns:w16="http://schemas.microsoft.com/office/word/2018/wordml" xmlns:w16du="http://schemas.microsoft.com/office/word/2023/wordml/word16du" xmlns:w16sdtdh="http://schemas.microsoft.com/office/word/2020/wordml/sdtdatahash" xmlns:w16se="http://schemas.microsoft.com/office/word/2015/wordml/symex" xmlns:wpg="http://schemas.microsoft.com/office/word/2010/wordprocessingGroup" xmlns:wpi="http://schemas.microsoft.com/office/word/2010/wordprocessingInk" xmlns:wne="http://schemas.microsoft.com/office/word/2006/wordml" xmlns:wps="http://schemas.microsoft.com/office/word/2010/wordprocessingShape" mc:Ignorable="w14 w15 w16se w16cid w16 w16cex w16sdtdh wp14">
   <w:p>
     <w:pPr>
@@ -6623,53 +6657,16 @@
         </wp:anchor>
       </w:drawing>
     </w:r>
-    <w:sdt>
-      <w:sdtPr>
-        <w:id w:val="-2073335377"/>
-        <w:docPartObj>
-          <w:docPartGallery w:val="Watermarks"/>
-          <w:docPartUnique/>
-        </w:docPartObj>
-      </w:sdtPr>
-      <w:sdtContent>
-        <w:r>
-          <w:rPr>
-            <w:noProof/>
-          </w:rPr>
-          <w:pict w14:anchorId="315953A2">
-            <v:shapetype id="_x0000_t136" coordsize="21600,21600" o:spt="136" adj="10800" path="m@7,l@8,m@5,21600l@6,21600e">
-              <v:formulas>
-                <v:f eqn="sum #0 0 10800"/>
-                <v:f eqn="prod #0 2 1"/>
-                <v:f eqn="sum 21600 0 @1"/>
-                <v:f eqn="sum 0 0 @2"/>
-                <v:f eqn="sum 21600 0 @3"/>
-                <v:f eqn="if @0 @3 0"/>
-                <v:f eqn="if @0 21600 @1"/>
-                <v:f eqn="if @0 0 @2"/>
-                <v:f eqn="if @0 @4 21600"/>
-                <v:f eqn="mid @5 @6"/>
-                <v:f eqn="mid @8 @5"/>
-                <v:f eqn="mid @7 @8"/>
-                <v:f eqn="mid @6 @7"/>
-                <v:f eqn="sum @6 0 @5"/>
-              </v:formulas>
-              <v:path textpathok="t" o:connecttype="custom" o:connectlocs="@9,0;@10,10800;@11,21600;@12,10800" o:connectangles="270,180,90,0"/>
-              <v:textpath on="t" fitshape="t"/>
-              <v:handles>
-                <v:h position="#0,bottomRight" xrange="6629,14971"/>
-              </v:handles>
-              <o:lock v:ext="edit" text="t" shapetype="t"/>
-            </v:shapetype>
-            <v:shape id="PowerPlusWaterMarkObject357831064" o:spid="_x0000_s1025" type="#_x0000_t136" alt="" style="position:absolute;margin-left:0;margin-top:0;width:412.4pt;height:247.45pt;rotation:315;z-index:-251658240;mso-wrap-edited:f;mso-width-percent:0;mso-height-percent:0;mso-position-horizontal:center;mso-position-horizontal-relative:margin;mso-position-vertical:center;mso-position-vertical-relative:margin;mso-width-percent:0;mso-height-percent:0" o:allowincell="f" fillcolor="silver" stroked="f">
-              <v:fill opacity=".5"/>
-              <v:textpath style="font-family:&quot;Calibri&quot;;font-size:1pt" string="DRAFT"/>
-              <w10:wrap anchorx="margin" anchory="margin"/>
-            </v:shape>
-          </w:pict>
-        </w:r>
-      </w:sdtContent>
-    </w:sdt>
+  </w:p>
+</w:hdr>
+</file>
+
+<file path=word/header3.xml><?xml version="1.0" encoding="utf-8"?>
+<w:hdr xmlns:wpc="http://schemas.microsoft.com/office/word/2010/wordprocessingCanvas" xmlns:cx="http://schemas.microsoft.com/office/drawing/2014/chartex" xmlns:cx1="http://schemas.microsoft.com/office/drawing/2015/9/8/chartex" xmlns:cx2="http://schemas.microsoft.com/office/drawing/2015/10/21/chartex" xmlns:cx3="http://schemas.microsoft.com/office/drawing/2016/5/9/chartex" xmlns:cx4="http://schemas.microsoft.com/office/drawing/2016/5/10/chartex" xmlns:cx5="http://schemas.microsoft.com/office/drawing/2016/5/11/chartex" xmlns:cx6="http://schemas.microsoft.com/office/drawing/2016/5/12/chartex" xmlns:cx7="http://schemas.microsoft.com/office/drawing/2016/5/13/chartex" xmlns:cx8="http://schemas.microsoft.com/office/drawing/2016/5/14/chartex" xmlns:mc="http://schemas.openxmlformats.org/markup-compatibility/2006" xmlns:aink="http://schemas.microsoft.com/office/drawing/2016/ink" xmlns:am3d="http://schemas.microsoft.com/office/drawing/2017/model3d" xmlns:o="urn:schemas-microsoft-com:office:office" xmlns:oel="http://schemas.microsoft.com/office/2019/extlst" xmlns:r="http://schemas.openxmlformats.org/officeDocument/2006/relationships" xmlns:m="http://schemas.openxmlformats.org/officeDocument/2006/math" xmlns:v="urn:schemas-microsoft-com:vml" xmlns:wp14="http://schemas.microsoft.com/office/word/2010/wordprocessingDrawing" xmlns:wp="http://schemas.openxmlformats.org/drawingml/2006/wordprocessingDrawing" xmlns:w10="urn:schemas-microsoft-com:office:word" xmlns:w="http://schemas.openxmlformats.org/wordprocessingml/2006/main" xmlns:w14="http://schemas.microsoft.com/office/word/2010/wordml" xmlns:w15="http://schemas.microsoft.com/office/word/2012/wordml" xmlns:w16cex="http://schemas.microsoft.com/office/word/2018/wordml/cex" xmlns:w16cid="http://schemas.microsoft.com/office/word/2016/wordml/cid" xmlns:w16="http://schemas.microsoft.com/office/word/2018/wordml" xmlns:w16du="http://schemas.microsoft.com/office/word/2023/wordml/word16du" xmlns:w16sdtdh="http://schemas.microsoft.com/office/word/2020/wordml/sdtdatahash" xmlns:w16se="http://schemas.microsoft.com/office/word/2015/wordml/symex" xmlns:wpg="http://schemas.microsoft.com/office/word/2010/wordprocessingGroup" xmlns:wpi="http://schemas.microsoft.com/office/word/2010/wordprocessingInk" xmlns:wne="http://schemas.microsoft.com/office/word/2006/wordml" xmlns:wps="http://schemas.microsoft.com/office/word/2010/wordprocessingShape" mc:Ignorable="w14 w15 w16se w16cid w16 w16cex w16sdtdh wp14">
+  <w:p>
+    <w:pPr>
+      <w:pStyle w:val="Header"/>
+    </w:pPr>
   </w:p>
 </w:hdr>
 </file>
@@ -14182,6 +14179,7 @@
     <w:panose1 w:val="020B0604030504040204"/>
     <w:charset w:val="00"/>
     <w:family w:val="swiss"/>
+    <w:notTrueType/>
     <w:pitch w:val="variable"/>
     <w:sig w:usb0="E1002EFF" w:usb1="C000605B" w:usb2="00000029" w:usb3="00000000" w:csb0="000101FF" w:csb1="00000000"/>
   </w:font>
@@ -14204,7 +14202,6 @@
     <w:panose1 w:val="00000000000000000000"/>
     <w:charset w:val="00"/>
     <w:family w:val="auto"/>
-    <w:notTrueType/>
     <w:pitch w:val="variable"/>
     <w:sig w:usb0="00000003" w:usb1="00000000" w:usb2="00000000" w:usb3="00000000" w:csb0="00000003" w:csb1="00000000"/>
   </w:font>
@@ -14270,6 +14267,7 @@
     <w:rsid w:val="000F542F"/>
     <w:rsid w:val="000F69A7"/>
     <w:rsid w:val="00152316"/>
+    <w:rsid w:val="00174A6F"/>
     <w:rsid w:val="00183816"/>
     <w:rsid w:val="001934E5"/>
     <w:rsid w:val="001B5EBF"/>

</xml_diff>